<commit_message>
added a empty changer
</commit_message>
<xml_diff>
--- a/docs/Elementary-Statistics-with-R--STAT-2670.docx
+++ b/docs/Elementary-Statistics-with-R--STAT-2670.docx
@@ -15271,7 +15271,7 @@
         <w:rPr>
           <w:rStyle w:val="CommentTok"/>
         </w:rPr>
-        <w:t xml:space="preserve">#par(mfrow = c(2,1))</w:t>
+        <w:t xml:space="preserve"># par(mfrow = c(2,1))</w:t>
       </w:r>
       <w:r>
         <w:br/>
@@ -15591,7 +15591,7 @@
         <w:rPr>
           <w:rStyle w:val="CommentTok"/>
         </w:rPr>
-        <w:t xml:space="preserve">#par(mfrow = c(2,1))</w:t>
+        <w:t xml:space="preserve"># par(mfrow = c(2,1))</w:t>
       </w:r>
       <w:r>
         <w:br/>
@@ -15875,7 +15875,7 @@
         <w:rPr>
           <w:rStyle w:val="CommentTok"/>
         </w:rPr>
-        <w:t xml:space="preserve">#par(mfrow = c(2,1))</w:t>
+        <w:t xml:space="preserve"># par(mfrow = c(2,1))</w:t>
       </w:r>
       <w:r>
         <w:br/>
@@ -16183,7 +16183,7 @@
         <w:rPr>
           <w:rStyle w:val="CommentTok"/>
         </w:rPr>
-        <w:t xml:space="preserve">#par(mfrow = c(2,1))</w:t>
+        <w:t xml:space="preserve"># par(mfrow = c(2,1))</w:t>
       </w:r>
       <w:r>
         <w:br/>
@@ -17082,7 +17082,7 @@
         <w:rPr>
           <w:rStyle w:val="CommentTok"/>
         </w:rPr>
-        <w:t xml:space="preserve">#par(mfrow = c(2,1))</w:t>
+        <w:t xml:space="preserve"># par(mfrow = c(2,1))</w:t>
       </w:r>
       <w:r>
         <w:br/>
@@ -22498,34 +22498,34 @@
         <w:rPr>
           <w:rStyle w:val="VerbatimChar"/>
         </w:rPr>
-        <w:t xml:space="preserve">  [1] 39 39 27 31 25 34 35 27 32 31 28 29 19 21 30 37 30 30 25 25 27 30 22 26 31</w:t>
-      </w:r>
-      <w:r>
-        <w:br/>
-      </w:r>
-      <w:r>
-        <w:rPr>
-          <w:rStyle w:val="VerbatimChar"/>
-        </w:rPr>
-        <w:t xml:space="preserve"> [26] 28 33 38 31 27 27 33 34 29 34 26 30 29 27 23 29 30 30 27 35 29 34 29 27 28</w:t>
-      </w:r>
-      <w:r>
-        <w:br/>
-      </w:r>
-      <w:r>
-        <w:rPr>
-          <w:rStyle w:val="VerbatimChar"/>
-        </w:rPr>
-        <w:t xml:space="preserve"> [51] 31 35 31 29 34 25 29 29 25 24 27 34 26 29 38 28 37 29 27 32 27 33 24 35 30</w:t>
-      </w:r>
-      <w:r>
-        <w:br/>
-      </w:r>
-      <w:r>
-        <w:rPr>
-          <w:rStyle w:val="VerbatimChar"/>
-        </w:rPr>
-        <w:t xml:space="preserve"> [76] 24 33 33 27 32 32 30 25 30 29 32 26 30 27 22 29 36 24 32 27 30 38 27 32 28</w:t>
+        <w:t xml:space="preserve">  [1] 28 34 26 22 23 25 30 35 29 28 29 24 29 29 24 32 30 26 30 32 37 30 34 25 27</w:t>
+      </w:r>
+      <w:r>
+        <w:br/>
+      </w:r>
+      <w:r>
+        <w:rPr>
+          <w:rStyle w:val="VerbatimChar"/>
+        </w:rPr>
+        <w:t xml:space="preserve"> [26] 32 18 31 32 33 27 24 32 38 27 30 36 29 26 29 30 33 27 29 30 33 27 23 25 36</w:t>
+      </w:r>
+      <w:r>
+        <w:br/>
+      </w:r>
+      <w:r>
+        <w:rPr>
+          <w:rStyle w:val="VerbatimChar"/>
+        </w:rPr>
+        <w:t xml:space="preserve"> [51] 34 39 28 34 35 31 31 35 28 31 26 31 30 22 28 29 32 36 32 25 34 31 25 29 22</w:t>
+      </w:r>
+      <w:r>
+        <w:br/>
+      </w:r>
+      <w:r>
+        <w:rPr>
+          <w:rStyle w:val="VerbatimChar"/>
+        </w:rPr>
+        <w:t xml:space="preserve"> [76] 28 26 34 26 36 33 31 32 37 40 24 27 40 28 34 36 29 28 27 28 29 38 33 44 36</w:t>
       </w:r>
     </w:p>
     <w:p>
@@ -22764,7 +22764,7 @@
         <w:rPr>
           <w:rStyle w:val="VerbatimChar"/>
         </w:rPr>
-        <w:t xml:space="preserve">[1] 29.6</w:t>
+        <w:t xml:space="preserve">[1] 30.17</w:t>
       </w:r>
     </w:p>
     <w:p>
@@ -22844,7 +22844,7 @@
         <w:rPr>
           <w:rStyle w:val="VerbatimChar"/>
         </w:rPr>
-        <w:t xml:space="preserve">[1] 16.68687</w:t>
+        <w:t xml:space="preserve">[1] 21.17283</w:t>
       </w:r>
     </w:p>
     <w:p>
@@ -24011,25 +24011,25 @@
         <w:rPr>
           <w:rStyle w:val="VerbatimChar"/>
         </w:rPr>
-        <w:t xml:space="preserve">  [1] 4 0 2 3 2 4 6 5 2 1 4 2 3 0 2 3 6 5 3 2 1 6 3 2 3 2 3 1 2 5 3 5 3 4 3 1 1</w:t>
-      </w:r>
-      <w:r>
-        <w:br/>
-      </w:r>
-      <w:r>
-        <w:rPr>
-          <w:rStyle w:val="VerbatimChar"/>
-        </w:rPr>
-        <w:t xml:space="preserve"> [38] 3 3 3 2 6 1 3 1 5 2 3 4 1 5 3 4 0 3 2 1 3 3 1 6 4 3 2 1 2 2 3 2 3 6 3 5 3</w:t>
-      </w:r>
-      <w:r>
-        <w:br/>
-      </w:r>
-      <w:r>
-        <w:rPr>
-          <w:rStyle w:val="VerbatimChar"/>
-        </w:rPr>
-        <w:t xml:space="preserve"> [75] 6 2 4 4 7 1 6 1 2 3 0 4 3 3 1 3 2 6 3 2 5 0 3 2 2 0</w:t>
+        <w:t xml:space="preserve">  [1] 5 2 1 3 4 3 6 3 3 3 6 2 1 3 4 5 1 4 2 4 2 5 2 2 2 4 2 4 2 0 4 3 3 3 1 6 4</w:t>
+      </w:r>
+      <w:r>
+        <w:br/>
+      </w:r>
+      <w:r>
+        <w:rPr>
+          <w:rStyle w:val="VerbatimChar"/>
+        </w:rPr>
+        <w:t xml:space="preserve"> [38] 5 3 5 7 4 1 2 2 2 1 3 5 7 2 3 2 4 0 5 3 4 3 3 5 7 3 2 3 3 3 4 4 4 2 3 1 3</w:t>
+      </w:r>
+      <w:r>
+        <w:br/>
+      </w:r>
+      <w:r>
+        <w:rPr>
+          <w:rStyle w:val="VerbatimChar"/>
+        </w:rPr>
+        <w:t xml:space="preserve"> [75] 1 2 4 2 2 5 2 5 2 3 1 3 2 5 3 7 3 5 2 3 0 3 3 5 3 3</w:t>
       </w:r>
     </w:p>
     <w:p>
@@ -24259,7 +24259,7 @@
         <w:rPr>
           <w:rStyle w:val="VerbatimChar"/>
         </w:rPr>
-        <w:t xml:space="preserve">[1] 2.89</w:t>
+        <w:t xml:space="preserve">[1] 3.16</w:t>
       </w:r>
     </w:p>
     <w:p>
@@ -24299,7 +24299,7 @@
         <w:rPr>
           <w:rStyle w:val="VerbatimChar"/>
         </w:rPr>
-        <w:t xml:space="preserve">[1] 2.725152</w:t>
+        <w:t xml:space="preserve">[1] 2.438788</w:t>
       </w:r>
     </w:p>
     <w:p>
@@ -37714,22 +37714,32 @@
     <w:bookmarkEnd w:id="269"/>
     <w:bookmarkEnd w:id="270"/>
     <w:bookmarkEnd w:id="271"/>
-    <w:bookmarkStart w:id="286" w:name="correlation-and-regression"/>
+    <w:bookmarkStart w:id="272" w:name="section"/>
     <w:p>
       <w:pPr>
         <w:pStyle w:val="Heading1"/>
       </w:pPr>
       <w:r>
-        <w:t xml:space="preserve">9. Correlation and Regression</w:t>
-      </w:r>
-    </w:p>
-    <w:bookmarkStart w:id="281" w:name="correlation"/>
+        <w:t xml:space="preserve">9. </w:t>
+      </w:r>
+    </w:p>
+    <w:bookmarkEnd w:id="272"/>
+    <w:bookmarkStart w:id="287" w:name="correlation-and-regression"/>
+    <w:p>
+      <w:pPr>
+        <w:pStyle w:val="Heading1"/>
+      </w:pPr>
+      <w:r>
+        <w:t xml:space="preserve">10. Correlation and Regression</w:t>
+      </w:r>
+    </w:p>
+    <w:bookmarkStart w:id="282" w:name="correlation"/>
     <w:p>
       <w:pPr>
         <w:pStyle w:val="Heading3"/>
       </w:pPr>
       <w:r>
-        <w:t xml:space="preserve">9.0.1 Correlation</w:t>
+        <w:t xml:space="preserve">10.0.1 Correlation</w:t>
       </w:r>
     </w:p>
     <w:p>
@@ -38252,18 +38262,18 @@
           <wp:inline>
             <wp:extent cx="4620126" cy="3696101"/>
             <wp:effectExtent b="0" l="0" r="0" t="0"/>
-            <wp:docPr descr="" title="" id="273" name="Picture"/>
+            <wp:docPr descr="" title="" id="274" name="Picture"/>
             <a:graphic>
               <a:graphicData uri="http://schemas.openxmlformats.org/drawingml/2006/picture">
                 <pic:pic>
                   <pic:nvPicPr>
-                    <pic:cNvPr descr="ch10_files/figure-docx/unnamed-chunk-3-1.png" id="274" name="Picture"/>
+                    <pic:cNvPr descr="ch10_files/figure-docx/unnamed-chunk-3-1.png" id="275" name="Picture"/>
                     <pic:cNvPicPr>
                       <a:picLocks noChangeArrowheads="1" noChangeAspect="1"/>
                     </pic:cNvPicPr>
                   </pic:nvPicPr>
                   <pic:blipFill>
-                    <a:blip r:embed="rId272"/>
+                    <a:blip r:embed="rId273"/>
                     <a:stretch>
                       <a:fillRect/>
                     </a:stretch>
@@ -38458,18 +38468,18 @@
           <wp:inline>
             <wp:extent cx="4620126" cy="3696101"/>
             <wp:effectExtent b="0" l="0" r="0" t="0"/>
-            <wp:docPr descr="" title="" id="276" name="Picture"/>
+            <wp:docPr descr="" title="" id="277" name="Picture"/>
             <a:graphic>
               <a:graphicData uri="http://schemas.openxmlformats.org/drawingml/2006/picture">
                 <pic:pic>
                   <pic:nvPicPr>
-                    <pic:cNvPr descr="ch10_files/figure-docx/unnamed-chunk-3-2.png" id="277" name="Picture"/>
+                    <pic:cNvPr descr="ch10_files/figure-docx/unnamed-chunk-3-2.png" id="278" name="Picture"/>
                     <pic:cNvPicPr>
                       <a:picLocks noChangeArrowheads="1" noChangeAspect="1"/>
                     </pic:cNvPicPr>
                   </pic:nvPicPr>
                   <pic:blipFill>
-                    <a:blip r:embed="rId275"/>
+                    <a:blip r:embed="rId276"/>
                     <a:stretch>
                       <a:fillRect/>
                     </a:stretch>
@@ -38664,18 +38674,18 @@
           <wp:inline>
             <wp:extent cx="4620126" cy="3696101"/>
             <wp:effectExtent b="0" l="0" r="0" t="0"/>
-            <wp:docPr descr="" title="" id="279" name="Picture"/>
+            <wp:docPr descr="" title="" id="280" name="Picture"/>
             <a:graphic>
               <a:graphicData uri="http://schemas.openxmlformats.org/drawingml/2006/picture">
                 <pic:pic>
                   <pic:nvPicPr>
-                    <pic:cNvPr descr="ch10_files/figure-docx/unnamed-chunk-3-3.png" id="280" name="Picture"/>
+                    <pic:cNvPr descr="ch10_files/figure-docx/unnamed-chunk-3-3.png" id="281" name="Picture"/>
                     <pic:cNvPicPr>
                       <a:picLocks noChangeArrowheads="1" noChangeAspect="1"/>
                     </pic:cNvPicPr>
                   </pic:nvPicPr>
                   <pic:blipFill>
-                    <a:blip r:embed="rId278"/>
+                    <a:blip r:embed="rId279"/>
                     <a:stretch>
                       <a:fillRect/>
                     </a:stretch>
@@ -38838,14 +38848,14 @@
         <w:t xml:space="preserve">does not have a significant correlation with r = -0.175.</w:t>
       </w:r>
     </w:p>
-    <w:bookmarkEnd w:id="281"/>
-    <w:bookmarkStart w:id="285" w:name="regression"/>
+    <w:bookmarkEnd w:id="282"/>
+    <w:bookmarkStart w:id="286" w:name="regression"/>
     <w:p>
       <w:pPr>
         <w:pStyle w:val="Heading3"/>
       </w:pPr>
       <w:r>
-        <w:t xml:space="preserve">9.0.2 Regression</w:t>
+        <w:t xml:space="preserve">10.0.2 Regression</w:t>
       </w:r>
     </w:p>
     <w:p>
@@ -39367,18 +39377,18 @@
           <wp:inline>
             <wp:extent cx="4620126" cy="3696101"/>
             <wp:effectExtent b="0" l="0" r="0" t="0"/>
-            <wp:docPr descr="" title="" id="283" name="Picture"/>
+            <wp:docPr descr="" title="" id="284" name="Picture"/>
             <a:graphic>
               <a:graphicData uri="http://schemas.openxmlformats.org/drawingml/2006/picture">
                 <pic:pic>
                   <pic:nvPicPr>
-                    <pic:cNvPr descr="ch10_files/figure-docx/unnamed-chunk-6-1.png" id="284" name="Picture"/>
+                    <pic:cNvPr descr="ch10_files/figure-docx/unnamed-chunk-6-1.png" id="285" name="Picture"/>
                     <pic:cNvPicPr>
                       <a:picLocks noChangeArrowheads="1" noChangeAspect="1"/>
                     </pic:cNvPicPr>
                   </pic:nvPicPr>
                   <pic:blipFill>
-                    <a:blip r:embed="rId282"/>
+                    <a:blip r:embed="rId283"/>
                     <a:stretch>
                       <a:fillRect/>
                     </a:stretch>
@@ -39405,15 +39415,15 @@
         </w:drawing>
       </w:r>
     </w:p>
-    <w:bookmarkEnd w:id="285"/>
     <w:bookmarkEnd w:id="286"/>
-    <w:bookmarkStart w:id="287" w:name="summary"/>
+    <w:bookmarkEnd w:id="287"/>
+    <w:bookmarkStart w:id="288" w:name="summary"/>
     <w:p>
       <w:pPr>
         <w:pStyle w:val="Heading1"/>
       </w:pPr>
       <w:r>
-        <w:t xml:space="preserve">10. Summary</w:t>
+        <w:t xml:space="preserve">11. Summary</w:t>
       </w:r>
     </w:p>
     <w:p>
@@ -39424,8 +39434,8 @@
         <w:t xml:space="preserve">In summary, TBA.</w:t>
       </w:r>
     </w:p>
-    <w:bookmarkEnd w:id="287"/>
-    <w:bookmarkStart w:id="290" w:name="references"/>
+    <w:bookmarkEnd w:id="288"/>
+    <w:bookmarkStart w:id="291" w:name="references"/>
     <w:p>
       <w:pPr>
         <w:pStyle w:val="Heading1"/>
@@ -39434,8 +39444,8 @@
         <w:t xml:space="preserve">References</w:t>
       </w:r>
     </w:p>
-    <w:bookmarkStart w:id="289" w:name="refs"/>
-    <w:bookmarkStart w:id="288" w:name="ref-triola22"/>
+    <w:bookmarkStart w:id="290" w:name="refs"/>
+    <w:bookmarkStart w:id="289" w:name="ref-triola22"/>
     <w:p>
       <w:pPr>
         <w:pStyle w:val="Bibliography"/>
@@ -39457,9 +39467,9 @@
         <w:t xml:space="preserve">. USA: Pearson.</w:t>
       </w:r>
     </w:p>
-    <w:bookmarkEnd w:id="288"/>
     <w:bookmarkEnd w:id="289"/>
     <w:bookmarkEnd w:id="290"/>
+    <w:bookmarkEnd w:id="291"/>
     <w:sectPr/>
   </w:body>
 </w:document>

</xml_diff>